<commit_message>
Updated docs. No need to hide the (expired) PoD license anymore.
</commit_message>
<xml_diff>
--- a/docs/MATLAB post processing.docx
+++ b/docs/MATLAB post processing.docx
@@ -1,6 +1,6 @@
 
 <file path=word/document.xml><?xml version="1.0" encoding="utf-8"?>
-<w:document xmlns:wpc="http://schemas.microsoft.com/office/word/2010/wordprocessingCanvas" xmlns:cx="http://schemas.microsoft.com/office/drawing/2014/chartex" xmlns:cx1="http://schemas.microsoft.com/office/drawing/2015/9/8/chartex" xmlns:cx2="http://schemas.microsoft.com/office/drawing/2015/10/21/chartex" xmlns:cx3="http://schemas.microsoft.com/office/drawing/2016/5/9/chartex" xmlns:cx4="http://schemas.microsoft.com/office/drawing/2016/5/10/chartex" xmlns:cx5="http://schemas.microsoft.com/office/drawing/2016/5/11/chartex" xmlns:cx6="http://schemas.microsoft.com/office/drawing/2016/5/12/chartex" xmlns:cx7="http://schemas.microsoft.com/office/drawing/2016/5/13/chartex" xmlns:cx8="http://schemas.microsoft.com/office/drawing/2016/5/14/chartex" xmlns:mc="http://schemas.openxmlformats.org/markup-compatibility/2006" xmlns:aink="http://schemas.microsoft.com/office/drawing/2016/ink" xmlns:am3d="http://schemas.microsoft.com/office/drawing/2017/model3d" xmlns:o="urn:schemas-microsoft-com:office:office" xmlns:r="http://schemas.openxmlformats.org/officeDocument/2006/relationships" xmlns:m="http://schemas.openxmlformats.org/officeDocument/2006/math" xmlns:v="urn:schemas-microsoft-com:vml" xmlns:wp14="http://schemas.microsoft.com/office/word/2010/wordprocessingDrawing" xmlns:wp="http://schemas.openxmlformats.org/drawingml/2006/wordprocessingDrawing" xmlns:w10="urn:schemas-microsoft-com:office:word" xmlns:w="http://schemas.openxmlformats.org/wordprocessingml/2006/main" xmlns:w14="http://schemas.microsoft.com/office/word/2010/wordml" xmlns:w15="http://schemas.microsoft.com/office/word/2012/wordml" xmlns:w16cid="http://schemas.microsoft.com/office/word/2016/wordml/cid" xmlns:w16se="http://schemas.microsoft.com/office/word/2015/wordml/symex" xmlns:wpg="http://schemas.microsoft.com/office/word/2010/wordprocessingGroup" xmlns:wpi="http://schemas.microsoft.com/office/word/2010/wordprocessingInk" xmlns:wne="http://schemas.microsoft.com/office/word/2006/wordml" xmlns:wps="http://schemas.microsoft.com/office/word/2010/wordprocessingShape" mc:Ignorable="w14 w15 w16se w16cid wp14">
+<w:document xmlns:wpc="http://schemas.microsoft.com/office/word/2010/wordprocessingCanvas" xmlns:cx="http://schemas.microsoft.com/office/drawing/2014/chartex" xmlns:cx1="http://schemas.microsoft.com/office/drawing/2015/9/8/chartex" xmlns:cx2="http://schemas.microsoft.com/office/drawing/2015/10/21/chartex" xmlns:cx3="http://schemas.microsoft.com/office/drawing/2016/5/9/chartex" xmlns:cx4="http://schemas.microsoft.com/office/drawing/2016/5/10/chartex" xmlns:cx5="http://schemas.microsoft.com/office/drawing/2016/5/11/chartex" xmlns:cx6="http://schemas.microsoft.com/office/drawing/2016/5/12/chartex" xmlns:cx7="http://schemas.microsoft.com/office/drawing/2016/5/13/chartex" xmlns:cx8="http://schemas.microsoft.com/office/drawing/2016/5/14/chartex" xmlns:mc="http://schemas.openxmlformats.org/markup-compatibility/2006" xmlns:aink="http://schemas.microsoft.com/office/drawing/2016/ink" xmlns:am3d="http://schemas.microsoft.com/office/drawing/2017/model3d" xmlns:o="urn:schemas-microsoft-com:office:office" xmlns:r="http://schemas.openxmlformats.org/officeDocument/2006/relationships" xmlns:m="http://schemas.openxmlformats.org/officeDocument/2006/math" xmlns:v="urn:schemas-microsoft-com:vml" xmlns:wp14="http://schemas.microsoft.com/office/word/2010/wordprocessingDrawing" xmlns:wp="http://schemas.openxmlformats.org/drawingml/2006/wordprocessingDrawing" xmlns:w10="urn:schemas-microsoft-com:office:word" xmlns:w="http://schemas.openxmlformats.org/wordprocessingml/2006/main" xmlns:w14="http://schemas.microsoft.com/office/word/2010/wordml" xmlns:w15="http://schemas.microsoft.com/office/word/2012/wordml" xmlns:w16cex="http://schemas.microsoft.com/office/word/2018/wordml/cex" xmlns:w16cid="http://schemas.microsoft.com/office/word/2016/wordml/cid" xmlns:w16="http://schemas.microsoft.com/office/word/2018/wordml" xmlns:w16se="http://schemas.microsoft.com/office/word/2015/wordml/symex" xmlns:wpg="http://schemas.microsoft.com/office/word/2010/wordprocessingGroup" xmlns:wpi="http://schemas.microsoft.com/office/word/2010/wordprocessingInk" xmlns:wne="http://schemas.microsoft.com/office/word/2006/wordml" xmlns:wps="http://schemas.microsoft.com/office/word/2010/wordprocessingShape" mc:Ignorable="w14 w15 w16se w16cid w16 w16cex wp14">
   <w:body>
     <w:p>
       <w:pPr>
@@ -56,38 +56,6 @@
     </w:p>
     <w:p>
       <w:pPr>
-        <w:shd w:val="clear" w:color="auto" w:fill="FFFFFF"/>
-        <w:spacing w:after="240" w:line="240" w:lineRule="auto"/>
-        <w:rPr>
-          <w:rFonts w:ascii="Segoe UI" w:eastAsia="Times New Roman" w:hAnsi="Segoe UI" w:cs="Segoe UI"/>
-          <w:color w:val="24292E"/>
-          <w:sz w:val="24"/>
-          <w:szCs w:val="24"/>
-        </w:rPr>
-      </w:pPr>
-      <w:r>
-        <w:rPr>
-          <w:rFonts w:ascii="Segoe UI" w:eastAsia="Times New Roman" w:hAnsi="Segoe UI" w:cs="Segoe UI"/>
-          <w:b/>
-          <w:bCs/>
-          <w:color w:val="24292E"/>
-          <w:sz w:val="24"/>
-          <w:szCs w:val="24"/>
-        </w:rPr>
-        <w:t>WARNING</w:t>
-      </w:r>
-      <w:r>
-        <w:rPr>
-          <w:rFonts w:ascii="Segoe UI" w:eastAsia="Times New Roman" w:hAnsi="Segoe UI" w:cs="Segoe UI"/>
-          <w:color w:val="24292E"/>
-          <w:sz w:val="24"/>
-          <w:szCs w:val="24"/>
-        </w:rPr>
-        <w:t> This repository must be kept private since it contains the Siemens POD license string (UniNa) inside the main file.</w:t>
-      </w:r>
-    </w:p>
-    <w:p>
-      <w:pPr>
         <w:pBdr>
           <w:bottom w:val="single" w:sz="6" w:space="4" w:color="EAECEF"/>
         </w:pBdr>
@@ -195,19 +163,8 @@
           <w:sz w:val="24"/>
           <w:szCs w:val="24"/>
         </w:rPr>
-        <w:t xml:space="preserve">mysimfile_alpha0.0.sim --&gt; prefix = </w:t>
-      </w:r>
-      <w:proofErr w:type="spellStart"/>
-      <w:r>
-        <w:rPr>
-          <w:rFonts w:ascii="Consolas" w:eastAsia="Times New Roman" w:hAnsi="Consolas" w:cs="Courier New"/>
-          <w:color w:val="24292E"/>
-          <w:sz w:val="24"/>
-          <w:szCs w:val="24"/>
-        </w:rPr>
-        <w:t>mysimfile_alpha</w:t>
-      </w:r>
-      <w:proofErr w:type="spellEnd"/>
+        <w:t>mysimfile_alpha0.0.sim --&gt; prefix = mysimfile_alpha</w:t>
+      </w:r>
     </w:p>
     <w:p>
       <w:pPr>
@@ -248,9 +205,50 @@
           <w:sz w:val="24"/>
           <w:szCs w:val="24"/>
         </w:rPr>
-        <w:t xml:space="preserve">mysimfile_alpha0.sim --&gt; prefix = </w:t>
-      </w:r>
-      <w:proofErr w:type="spellStart"/>
+        <w:t>mysimfile_alpha0.sim --&gt; prefix = mysimfile_alpha</w:t>
+      </w:r>
+    </w:p>
+    <w:p>
+      <w:pPr>
+        <w:shd w:val="clear" w:color="auto" w:fill="FFFFFF"/>
+        <w:spacing w:after="240" w:line="240" w:lineRule="auto"/>
+        <w:rPr>
+          <w:rFonts w:ascii="Segoe UI" w:eastAsia="Times New Roman" w:hAnsi="Segoe UI" w:cs="Segoe UI"/>
+          <w:color w:val="24292E"/>
+          <w:sz w:val="24"/>
+          <w:szCs w:val="24"/>
+        </w:rPr>
+      </w:pPr>
+      <w:r>
+        <w:rPr>
+          <w:rFonts w:ascii="Segoe UI" w:eastAsia="Times New Roman" w:hAnsi="Segoe UI" w:cs="Segoe UI"/>
+          <w:color w:val="24292E"/>
+          <w:sz w:val="24"/>
+          <w:szCs w:val="24"/>
+        </w:rPr>
+        <w:t>This script will work well with the last characters as floating point digits, even with zero decimal positions. The script will ask the user to check if the prefix has been correctly captured, otherwise it asks the user to write the prefix.</w:t>
+      </w:r>
+    </w:p>
+    <w:p>
+      <w:pPr>
+        <w:shd w:val="clear" w:color="auto" w:fill="FFFFFF"/>
+        <w:spacing w:after="240" w:line="240" w:lineRule="auto"/>
+        <w:rPr>
+          <w:rFonts w:ascii="Segoe UI" w:eastAsia="Times New Roman" w:hAnsi="Segoe UI" w:cs="Segoe UI"/>
+          <w:color w:val="24292E"/>
+          <w:sz w:val="24"/>
+          <w:szCs w:val="24"/>
+        </w:rPr>
+      </w:pPr>
+      <w:r>
+        <w:rPr>
+          <w:rFonts w:ascii="Segoe UI" w:eastAsia="Times New Roman" w:hAnsi="Segoe UI" w:cs="Segoe UI"/>
+          <w:color w:val="24292E"/>
+          <w:sz w:val="24"/>
+          <w:szCs w:val="24"/>
+        </w:rPr>
+        <w:t xml:space="preserve">Launch the </w:t>
+      </w:r>
       <w:r>
         <w:rPr>
           <w:rFonts w:ascii="Consolas" w:eastAsia="Times New Roman" w:hAnsi="Consolas" w:cs="Courier New"/>
@@ -258,49 +256,25 @@
           <w:sz w:val="24"/>
           <w:szCs w:val="24"/>
         </w:rPr>
-        <w:t>mysimfile_alpha</w:t>
-      </w:r>
-      <w:proofErr w:type="spellEnd"/>
-    </w:p>
-    <w:p>
-      <w:pPr>
-        <w:shd w:val="clear" w:color="auto" w:fill="FFFFFF"/>
-        <w:spacing w:after="240" w:line="240" w:lineRule="auto"/>
-        <w:rPr>
-          <w:rFonts w:ascii="Segoe UI" w:eastAsia="Times New Roman" w:hAnsi="Segoe UI" w:cs="Segoe UI"/>
-          <w:color w:val="24292E"/>
-          <w:sz w:val="24"/>
-          <w:szCs w:val="24"/>
-        </w:rPr>
-      </w:pPr>
-      <w:r>
-        <w:rPr>
-          <w:rFonts w:ascii="Segoe UI" w:eastAsia="Times New Roman" w:hAnsi="Segoe UI" w:cs="Segoe UI"/>
-          <w:color w:val="24292E"/>
-          <w:sz w:val="24"/>
-          <w:szCs w:val="24"/>
-        </w:rPr>
-        <w:t xml:space="preserve">This script will work well with the last characters as </w:t>
-      </w:r>
-      <w:proofErr w:type="gramStart"/>
-      <w:r>
-        <w:rPr>
-          <w:rFonts w:ascii="Segoe UI" w:eastAsia="Times New Roman" w:hAnsi="Segoe UI" w:cs="Segoe UI"/>
-          <w:color w:val="24292E"/>
-          <w:sz w:val="24"/>
-          <w:szCs w:val="24"/>
-        </w:rPr>
-        <w:t>floating point</w:t>
-      </w:r>
-      <w:proofErr w:type="gramEnd"/>
-      <w:r>
-        <w:rPr>
-          <w:rFonts w:ascii="Segoe UI" w:eastAsia="Times New Roman" w:hAnsi="Segoe UI" w:cs="Segoe UI"/>
-          <w:color w:val="24292E"/>
-          <w:sz w:val="24"/>
-          <w:szCs w:val="24"/>
-        </w:rPr>
-        <w:t xml:space="preserve"> digits, even with zero decimal positions. The script will ask the user to check if the prefix has been correctly captured, otherwise it asks the user to write the prefix.</w:t>
+        <w:t>post.m</w:t>
+      </w:r>
+      <w:r>
+        <w:rPr>
+          <w:rFonts w:ascii="Segoe UI" w:eastAsia="Times New Roman" w:hAnsi="Segoe UI" w:cs="Segoe UI"/>
+          <w:color w:val="24292E"/>
+          <w:sz w:val="24"/>
+          <w:szCs w:val="24"/>
+        </w:rPr>
+        <w:t xml:space="preserve"> MATLAB script</w:t>
+      </w:r>
+      <w:r>
+        <w:rPr>
+          <w:rFonts w:ascii="Segoe UI" w:eastAsia="Times New Roman" w:hAnsi="Segoe UI" w:cs="Segoe UI"/>
+          <w:color w:val="24292E"/>
+          <w:sz w:val="24"/>
+          <w:szCs w:val="24"/>
+        </w:rPr>
+        <w:t>. It will prompt you to navigate through the folders to select a sim file.</w:t>
       </w:r>
     </w:p>
     <w:p>
@@ -323,9 +297,8 @@
           <w:sz w:val="24"/>
           <w:szCs w:val="24"/>
         </w:rPr>
-        <w:lastRenderedPageBreak/>
         <w:drawing>
-          <wp:inline distT="0" distB="0" distL="0" distR="0">
+          <wp:inline distT="0" distB="0" distL="0" distR="0" wp14:anchorId="775D37ED" wp14:editId="4E3769DF">
             <wp:extent cx="6120130" cy="3842385"/>
             <wp:effectExtent l="0" t="0" r="0" b="5715"/>
             <wp:docPr id="1" name="Immagine 1" descr="Immagine che contiene screenshot&#10;&#10;Descrizione generata automaticamente"/>
@@ -340,7 +313,7 @@
                     <pic:cNvPicPr/>
                   </pic:nvPicPr>
                   <pic:blipFill>
-                    <a:blip r:embed="rId4">
+                    <a:blip r:embed="rId6">
                       <a:extLst>
                         <a:ext uri="{28A0092B-C50C-407E-A947-70E740481C1C}">
                           <a14:useLocalDpi xmlns:a14="http://schemas.microsoft.com/office/drawing/2010/main" val="0"/>
@@ -371,26 +344,22 @@
       <w:pPr>
         <w:shd w:val="clear" w:color="auto" w:fill="FFFFFF"/>
         <w:spacing w:after="240" w:line="240" w:lineRule="auto"/>
-        <w:jc w:val="center"/>
-        <w:rPr>
-          <w:rFonts w:ascii="Segoe UI" w:eastAsia="Times New Roman" w:hAnsi="Segoe UI" w:cs="Segoe UI"/>
-          <w:i/>
-          <w:iCs/>
-          <w:color w:val="24292E"/>
-          <w:sz w:val="24"/>
-          <w:szCs w:val="24"/>
-        </w:rPr>
-      </w:pPr>
-      <w:r>
-        <w:rPr>
-          <w:rFonts w:ascii="Segoe UI" w:eastAsia="Times New Roman" w:hAnsi="Segoe UI" w:cs="Segoe UI"/>
-          <w:i/>
-          <w:iCs/>
-          <w:color w:val="24292E"/>
-          <w:sz w:val="24"/>
-          <w:szCs w:val="24"/>
-        </w:rPr>
-        <w:t>Folder navigation</w:t>
+        <w:rPr>
+          <w:rFonts w:ascii="Segoe UI" w:eastAsia="Times New Roman" w:hAnsi="Segoe UI" w:cs="Segoe UI"/>
+          <w:color w:val="24292E"/>
+          <w:sz w:val="24"/>
+          <w:szCs w:val="24"/>
+        </w:rPr>
+      </w:pPr>
+      <w:r>
+        <w:rPr>
+          <w:rFonts w:ascii="Segoe UI" w:eastAsia="Times New Roman" w:hAnsi="Segoe UI" w:cs="Segoe UI"/>
+          <w:color w:val="24292E"/>
+          <w:sz w:val="24"/>
+          <w:szCs w:val="24"/>
+        </w:rPr>
+        <w:lastRenderedPageBreak/>
+        <w:t>Select only a sim file to make MATLAB guess the root string (prefix)</w:t>
       </w:r>
     </w:p>
     <w:p>
@@ -414,7 +383,7 @@
           <w:szCs w:val="24"/>
         </w:rPr>
         <w:drawing>
-          <wp:inline distT="0" distB="0" distL="0" distR="0">
+          <wp:inline distT="0" distB="0" distL="0" distR="0" wp14:anchorId="3EE563B5" wp14:editId="012EEC7A">
             <wp:extent cx="6120130" cy="3842385"/>
             <wp:effectExtent l="0" t="0" r="0" b="5715"/>
             <wp:docPr id="2" name="Immagine 2" descr="Immagine che contiene screenshot&#10;&#10;Descrizione generata automaticamente"/>
@@ -429,7 +398,7 @@
                     <pic:cNvPicPr/>
                   </pic:nvPicPr>
                   <pic:blipFill>
-                    <a:blip r:embed="rId5">
+                    <a:blip r:embed="rId7">
                       <a:extLst>
                         <a:ext uri="{28A0092B-C50C-407E-A947-70E740481C1C}">
                           <a14:useLocalDpi xmlns:a14="http://schemas.microsoft.com/office/drawing/2010/main" val="0"/>
@@ -460,50 +429,21 @@
       <w:pPr>
         <w:shd w:val="clear" w:color="auto" w:fill="FFFFFF"/>
         <w:spacing w:after="240" w:line="240" w:lineRule="auto"/>
-        <w:jc w:val="center"/>
-        <w:rPr>
-          <w:rFonts w:ascii="Segoe UI" w:eastAsia="Times New Roman" w:hAnsi="Segoe UI" w:cs="Segoe UI"/>
-          <w:i/>
-          <w:iCs/>
-          <w:color w:val="24292E"/>
-          <w:sz w:val="24"/>
-          <w:szCs w:val="24"/>
-        </w:rPr>
-      </w:pPr>
-      <w:r>
-        <w:rPr>
-          <w:rFonts w:ascii="Segoe UI" w:eastAsia="Times New Roman" w:hAnsi="Segoe UI" w:cs="Segoe UI"/>
-          <w:i/>
-          <w:iCs/>
-          <w:color w:val="24292E"/>
-          <w:sz w:val="24"/>
-          <w:szCs w:val="24"/>
-        </w:rPr>
-        <w:t xml:space="preserve">Select only a </w:t>
-      </w:r>
-      <w:proofErr w:type="spellStart"/>
-      <w:r>
-        <w:rPr>
-          <w:rFonts w:ascii="Segoe UI" w:eastAsia="Times New Roman" w:hAnsi="Segoe UI" w:cs="Segoe UI"/>
-          <w:i/>
-          <w:iCs/>
-          <w:color w:val="24292E"/>
-          <w:sz w:val="24"/>
-          <w:szCs w:val="24"/>
-        </w:rPr>
-        <w:t>sim</w:t>
-      </w:r>
-      <w:proofErr w:type="spellEnd"/>
-      <w:r>
-        <w:rPr>
-          <w:rFonts w:ascii="Segoe UI" w:eastAsia="Times New Roman" w:hAnsi="Segoe UI" w:cs="Segoe UI"/>
-          <w:i/>
-          <w:iCs/>
-          <w:color w:val="24292E"/>
-          <w:sz w:val="24"/>
-          <w:szCs w:val="24"/>
-        </w:rPr>
-        <w:t xml:space="preserve"> file to make MATLAB guess the root string (prefix)</w:t>
+        <w:rPr>
+          <w:rFonts w:ascii="Segoe UI" w:eastAsia="Times New Roman" w:hAnsi="Segoe UI" w:cs="Segoe UI"/>
+          <w:color w:val="24292E"/>
+          <w:sz w:val="24"/>
+          <w:szCs w:val="24"/>
+        </w:rPr>
+      </w:pPr>
+      <w:r>
+        <w:rPr>
+          <w:rFonts w:ascii="Segoe UI" w:eastAsia="Times New Roman" w:hAnsi="Segoe UI" w:cs="Segoe UI"/>
+          <w:color w:val="24292E"/>
+          <w:sz w:val="24"/>
+          <w:szCs w:val="24"/>
+        </w:rPr>
+        <w:t>MATLAB asks the user if the prefix is correct. If not, it will ask to write the prefix.</w:t>
       </w:r>
     </w:p>
     <w:p>
@@ -530,9 +470,8 @@
           <w:sz w:val="24"/>
           <w:szCs w:val="24"/>
         </w:rPr>
-        <w:lastRenderedPageBreak/>
         <w:drawing>
-          <wp:inline distT="0" distB="0" distL="0" distR="0">
+          <wp:inline distT="0" distB="0" distL="0" distR="0" wp14:anchorId="0032B002" wp14:editId="3396EC3C">
             <wp:extent cx="3055885" cy="1257409"/>
             <wp:effectExtent l="0" t="0" r="0" b="0"/>
             <wp:docPr id="3" name="Immagine 3" descr="Immagine che contiene screenshot&#10;&#10;Descrizione generata automaticamente"/>
@@ -547,7 +486,7 @@
                     <pic:cNvPicPr/>
                   </pic:nvPicPr>
                   <pic:blipFill>
-                    <a:blip r:embed="rId6">
+                    <a:blip r:embed="rId8">
                       <a:extLst>
                         <a:ext uri="{28A0092B-C50C-407E-A947-70E740481C1C}">
                           <a14:useLocalDpi xmlns:a14="http://schemas.microsoft.com/office/drawing/2010/main" val="0"/>
@@ -578,26 +517,30 @@
       <w:pPr>
         <w:shd w:val="clear" w:color="auto" w:fill="FFFFFF"/>
         <w:spacing w:after="240" w:line="240" w:lineRule="auto"/>
-        <w:jc w:val="center"/>
-        <w:rPr>
-          <w:rFonts w:ascii="Segoe UI" w:eastAsia="Times New Roman" w:hAnsi="Segoe UI" w:cs="Segoe UI"/>
-          <w:i/>
-          <w:iCs/>
-          <w:color w:val="24292E"/>
-          <w:sz w:val="24"/>
-          <w:szCs w:val="24"/>
-        </w:rPr>
-      </w:pPr>
-      <w:r>
-        <w:rPr>
-          <w:rFonts w:ascii="Segoe UI" w:eastAsia="Times New Roman" w:hAnsi="Segoe UI" w:cs="Segoe UI"/>
-          <w:i/>
-          <w:iCs/>
-          <w:color w:val="24292E"/>
-          <w:sz w:val="24"/>
-          <w:szCs w:val="24"/>
-        </w:rPr>
-        <w:t>MATLAB asks the user if the prefix is correct. If not, it will ask to write the prefix.</w:t>
+        <w:rPr>
+          <w:rFonts w:ascii="Segoe UI" w:eastAsia="Times New Roman" w:hAnsi="Segoe UI" w:cs="Segoe UI"/>
+          <w:color w:val="24292E"/>
+          <w:sz w:val="24"/>
+          <w:szCs w:val="24"/>
+        </w:rPr>
+      </w:pPr>
+      <w:r>
+        <w:rPr>
+          <w:rFonts w:ascii="Segoe UI" w:eastAsia="Times New Roman" w:hAnsi="Segoe UI" w:cs="Segoe UI"/>
+          <w:color w:val="24292E"/>
+          <w:sz w:val="24"/>
+          <w:szCs w:val="24"/>
+        </w:rPr>
+        <w:t>Write the independent variable name (not mandatory)</w:t>
+      </w:r>
+      <w:r>
+        <w:rPr>
+          <w:rFonts w:ascii="Segoe UI" w:eastAsia="Times New Roman" w:hAnsi="Segoe UI" w:cs="Segoe UI"/>
+          <w:color w:val="24292E"/>
+          <w:sz w:val="24"/>
+          <w:szCs w:val="24"/>
+        </w:rPr>
+        <w:t>, it will be used in the final resume table and as x-axis label on the plots.</w:t>
       </w:r>
     </w:p>
     <w:p>
@@ -625,7 +568,7 @@
           <w:szCs w:val="24"/>
         </w:rPr>
         <w:drawing>
-          <wp:inline distT="0" distB="0" distL="0" distR="0">
+          <wp:inline distT="0" distB="0" distL="0" distR="0" wp14:anchorId="3FF17EEB" wp14:editId="2E9EC587">
             <wp:extent cx="2270957" cy="1143099"/>
             <wp:effectExtent l="0" t="0" r="0" b="0"/>
             <wp:docPr id="4" name="Immagine 4" descr="Immagine che contiene screenshot&#10;&#10;Descrizione generata automaticamente"/>
@@ -640,7 +583,7 @@
                     <pic:cNvPicPr/>
                   </pic:nvPicPr>
                   <pic:blipFill>
-                    <a:blip r:embed="rId7">
+                    <a:blip r:embed="rId9">
                       <a:extLst>
                         <a:ext uri="{28A0092B-C50C-407E-A947-70E740481C1C}">
                           <a14:useLocalDpi xmlns:a14="http://schemas.microsoft.com/office/drawing/2010/main" val="0"/>
@@ -669,49 +612,61 @@
     </w:p>
     <w:p>
       <w:pPr>
-        <w:shd w:val="clear" w:color="auto" w:fill="FFFFFF"/>
-        <w:spacing w:after="240" w:line="240" w:lineRule="auto"/>
-        <w:jc w:val="center"/>
-        <w:rPr>
-          <w:rFonts w:ascii="Segoe UI" w:eastAsia="Times New Roman" w:hAnsi="Segoe UI" w:cs="Segoe UI"/>
-          <w:i/>
-          <w:iCs/>
-          <w:color w:val="24292E"/>
-          <w:sz w:val="24"/>
-          <w:szCs w:val="24"/>
-        </w:rPr>
-      </w:pPr>
-      <w:r>
-        <w:rPr>
-          <w:rFonts w:ascii="Segoe UI" w:eastAsia="Times New Roman" w:hAnsi="Segoe UI" w:cs="Segoe UI"/>
-          <w:i/>
-          <w:iCs/>
-          <w:color w:val="24292E"/>
-          <w:sz w:val="24"/>
-          <w:szCs w:val="24"/>
-        </w:rPr>
-        <w:t>Write the independent variable name (not mandatory)</w:t>
-      </w:r>
-    </w:p>
-    <w:p>
-      <w:pPr>
-        <w:shd w:val="clear" w:color="auto" w:fill="FFFFFF"/>
-        <w:spacing w:after="0" w:line="240" w:lineRule="auto"/>
-        <w:rPr>
-          <w:rFonts w:ascii="Segoe UI" w:eastAsia="Times New Roman" w:hAnsi="Segoe UI" w:cs="Segoe UI"/>
-          <w:color w:val="24292E"/>
-          <w:sz w:val="24"/>
-          <w:szCs w:val="24"/>
-        </w:rPr>
-      </w:pPr>
-      <w:r>
-        <w:rPr>
-          <w:rFonts w:ascii="Segoe UI" w:eastAsia="Times New Roman" w:hAnsi="Segoe UI" w:cs="Segoe UI"/>
-          <w:color w:val="24292E"/>
-          <w:sz w:val="24"/>
-          <w:szCs w:val="24"/>
-        </w:rPr>
-        <w:t>Then the script will ask the user to choose the sim files from which extract all the reports with the JAVA macro </w:t>
+        <w:rPr>
+          <w:rFonts w:ascii="Segoe UI" w:eastAsia="Times New Roman" w:hAnsi="Segoe UI" w:cs="Segoe UI"/>
+          <w:color w:val="24292E"/>
+          <w:sz w:val="24"/>
+          <w:szCs w:val="24"/>
+        </w:rPr>
+      </w:pPr>
+      <w:r>
+        <w:rPr>
+          <w:rFonts w:ascii="Segoe UI" w:eastAsia="Times New Roman" w:hAnsi="Segoe UI" w:cs="Segoe UI"/>
+          <w:color w:val="24292E"/>
+          <w:sz w:val="24"/>
+          <w:szCs w:val="24"/>
+        </w:rPr>
+        <w:br w:type="page"/>
+      </w:r>
+    </w:p>
+    <w:p>
+      <w:pPr>
+        <w:shd w:val="clear" w:color="auto" w:fill="FFFFFF"/>
+        <w:spacing w:after="100" w:afterAutospacing="1" w:line="240" w:lineRule="auto"/>
+        <w:rPr>
+          <w:rFonts w:ascii="Segoe UI" w:eastAsia="Times New Roman" w:hAnsi="Segoe UI" w:cs="Segoe UI"/>
+          <w:color w:val="24292E"/>
+          <w:sz w:val="24"/>
+          <w:szCs w:val="24"/>
+        </w:rPr>
+      </w:pPr>
+      <w:r>
+        <w:rPr>
+          <w:rFonts w:ascii="Segoe UI" w:eastAsia="Times New Roman" w:hAnsi="Segoe UI" w:cs="Segoe UI"/>
+          <w:color w:val="24292E"/>
+          <w:sz w:val="24"/>
+          <w:szCs w:val="24"/>
+        </w:rPr>
+        <w:lastRenderedPageBreak/>
+        <w:t>Then the script will ask the user to choose the sim files</w:t>
+      </w:r>
+      <w:r>
+        <w:rPr>
+          <w:rFonts w:ascii="Segoe UI" w:eastAsia="Times New Roman" w:hAnsi="Segoe UI" w:cs="Segoe UI"/>
+          <w:color w:val="24292E"/>
+          <w:sz w:val="24"/>
+          <w:szCs w:val="24"/>
+        </w:rPr>
+        <w:t xml:space="preserve"> </w:t>
+      </w:r>
+      <w:r>
+        <w:rPr>
+          <w:rFonts w:ascii="Segoe UI" w:eastAsia="Times New Roman" w:hAnsi="Segoe UI" w:cs="Segoe UI"/>
+          <w:color w:val="24292E"/>
+          <w:sz w:val="24"/>
+          <w:szCs w:val="24"/>
+        </w:rPr>
+        <w:t>from which extract all the reports with the JAVA macro </w:t>
       </w:r>
       <w:r>
         <w:rPr>
@@ -731,18 +686,24 @@
         </w:rPr>
         <w:t>. The sim files are all those with the same prefix previously defined, in the folder initially selected, so that it should be easy to get the files of interest even if the folder is populated with many and different file types.</w:t>
       </w:r>
-    </w:p>
-    <w:p>
-      <w:pPr>
-        <w:shd w:val="clear" w:color="auto" w:fill="FFFFFF"/>
-        <w:spacing w:after="0" w:line="240" w:lineRule="auto"/>
-        <w:rPr>
-          <w:rFonts w:ascii="Segoe UI" w:eastAsia="Times New Roman" w:hAnsi="Segoe UI" w:cs="Segoe UI"/>
-          <w:color w:val="24292E"/>
-          <w:sz w:val="24"/>
-          <w:szCs w:val="24"/>
-        </w:rPr>
-      </w:pPr>
+      <w:r>
+        <w:rPr>
+          <w:rFonts w:ascii="Segoe UI" w:eastAsia="Times New Roman" w:hAnsi="Segoe UI" w:cs="Segoe UI"/>
+          <w:color w:val="24292E"/>
+          <w:sz w:val="24"/>
+          <w:szCs w:val="24"/>
+        </w:rPr>
+        <w:t xml:space="preserve"> </w:t>
+      </w:r>
+      <w:r>
+        <w:rPr>
+          <w:rFonts w:ascii="Segoe UI" w:eastAsia="Times New Roman" w:hAnsi="Segoe UI" w:cs="Segoe UI"/>
+          <w:color w:val="24292E"/>
+          <w:sz w:val="24"/>
+          <w:szCs w:val="24"/>
+        </w:rPr>
+        <w:t>Sparse selection (e.g. non-contiguous angles of attack) is also permitted.</w:t>
+      </w:r>
     </w:p>
     <w:p>
       <w:pPr>
@@ -769,7 +730,7 @@
           <w:szCs w:val="24"/>
         </w:rPr>
         <w:drawing>
-          <wp:inline distT="0" distB="0" distL="0" distR="0" wp14:anchorId="1CF66D1C" wp14:editId="34C49906">
+          <wp:inline distT="0" distB="0" distL="0" distR="0" wp14:anchorId="1C0CA2D0" wp14:editId="2BCEC614">
             <wp:extent cx="4587638" cy="3901778"/>
             <wp:effectExtent l="0" t="0" r="3810" b="3810"/>
             <wp:docPr id="5" name="Immagine 5" descr="Immagine che contiene screenshot&#10;&#10;Descrizione generata automaticamente"/>
@@ -784,7 +745,7 @@
                     <pic:cNvPicPr/>
                   </pic:nvPicPr>
                   <pic:blipFill>
-                    <a:blip r:embed="rId8">
+                    <a:blip r:embed="rId10">
                       <a:extLst>
                         <a:ext uri="{28A0092B-C50C-407E-A947-70E740481C1C}">
                           <a14:useLocalDpi xmlns:a14="http://schemas.microsoft.com/office/drawing/2010/main" val="0"/>
@@ -814,44 +775,6 @@
     <w:p>
       <w:pPr>
         <w:shd w:val="clear" w:color="auto" w:fill="FFFFFF"/>
-        <w:spacing w:after="240" w:line="240" w:lineRule="auto"/>
-        <w:jc w:val="center"/>
-        <w:rPr>
-          <w:rFonts w:ascii="Segoe UI" w:eastAsia="Times New Roman" w:hAnsi="Segoe UI" w:cs="Segoe UI"/>
-          <w:i/>
-          <w:iCs/>
-          <w:color w:val="24292E"/>
-          <w:sz w:val="24"/>
-          <w:szCs w:val="24"/>
-        </w:rPr>
-      </w:pPr>
-      <w:r>
-        <w:rPr>
-          <w:rFonts w:ascii="Segoe UI" w:eastAsia="Times New Roman" w:hAnsi="Segoe UI" w:cs="Segoe UI"/>
-          <w:i/>
-          <w:iCs/>
-          <w:color w:val="24292E"/>
-          <w:sz w:val="24"/>
-          <w:szCs w:val="24"/>
-        </w:rPr>
-        <w:t>Select the sim file from a list of sim files with the same prefix</w:t>
-      </w:r>
-    </w:p>
-    <w:p>
-      <w:pPr>
-        <w:shd w:val="clear" w:color="auto" w:fill="FFFFFF"/>
-        <w:spacing w:after="0" w:line="240" w:lineRule="auto"/>
-        <w:rPr>
-          <w:rFonts w:ascii="Segoe UI" w:eastAsia="Times New Roman" w:hAnsi="Segoe UI" w:cs="Segoe UI"/>
-          <w:color w:val="24292E"/>
-          <w:sz w:val="24"/>
-          <w:szCs w:val="24"/>
-        </w:rPr>
-      </w:pPr>
-    </w:p>
-    <w:p>
-      <w:pPr>
-        <w:shd w:val="clear" w:color="auto" w:fill="FFFFFF"/>
         <w:spacing w:after="100" w:afterAutospacing="1" w:line="240" w:lineRule="auto"/>
         <w:rPr>
           <w:rFonts w:ascii="Segoe UI" w:eastAsia="Times New Roman" w:hAnsi="Segoe UI" w:cs="Segoe UI"/>
@@ -867,7 +790,6 @@
           <w:sz w:val="24"/>
           <w:szCs w:val="24"/>
         </w:rPr>
-        <w:lastRenderedPageBreak/>
         <w:t>Finally, the script ask</w:t>
       </w:r>
       <w:r>
@@ -886,7 +808,7 @@
           <w:sz w:val="24"/>
           <w:szCs w:val="24"/>
         </w:rPr>
-        <w:t xml:space="preserve"> the user which report to plot versus the independent variable, from a list of all extracted reports. Sparse selection (e.g. non-contiguous angles of attack) is also permitted.</w:t>
+        <w:t xml:space="preserve"> the user which report to plot versus the independent variable.</w:t>
       </w:r>
     </w:p>
     <w:p>
@@ -914,7 +836,7 @@
           <w:szCs w:val="24"/>
         </w:rPr>
         <w:drawing>
-          <wp:inline distT="0" distB="0" distL="0" distR="0">
+          <wp:inline distT="0" distB="0" distL="0" distR="0" wp14:anchorId="3691AFCE" wp14:editId="0E1230B4">
             <wp:extent cx="2682472" cy="3901778"/>
             <wp:effectExtent l="0" t="0" r="3810" b="3810"/>
             <wp:docPr id="6" name="Immagine 6" descr="Immagine che contiene screenshot&#10;&#10;Descrizione generata automaticamente"/>
@@ -929,7 +851,7 @@
                     <pic:cNvPicPr/>
                   </pic:nvPicPr>
                   <pic:blipFill>
-                    <a:blip r:embed="rId9">
+                    <a:blip r:embed="rId11">
                       <a:extLst>
                         <a:ext uri="{28A0092B-C50C-407E-A947-70E740481C1C}">
                           <a14:useLocalDpi xmlns:a14="http://schemas.microsoft.com/office/drawing/2010/main" val="0"/>
@@ -960,26 +882,49 @@
       <w:pPr>
         <w:shd w:val="clear" w:color="auto" w:fill="FFFFFF"/>
         <w:spacing w:after="100" w:afterAutospacing="1" w:line="240" w:lineRule="auto"/>
-        <w:jc w:val="center"/>
-        <w:rPr>
-          <w:rFonts w:ascii="Segoe UI" w:eastAsia="Times New Roman" w:hAnsi="Segoe UI" w:cs="Segoe UI"/>
-          <w:i/>
-          <w:iCs/>
-          <w:color w:val="24292E"/>
-          <w:sz w:val="24"/>
-          <w:szCs w:val="24"/>
-        </w:rPr>
-      </w:pPr>
-      <w:r>
-        <w:rPr>
-          <w:rFonts w:ascii="Segoe UI" w:eastAsia="Times New Roman" w:hAnsi="Segoe UI" w:cs="Segoe UI"/>
-          <w:i/>
-          <w:iCs/>
-          <w:color w:val="24292E"/>
-          <w:sz w:val="24"/>
-          <w:szCs w:val="24"/>
-        </w:rPr>
-        <w:t>Select which variable to plot</w:t>
+        <w:rPr>
+          <w:rFonts w:ascii="Segoe UI" w:eastAsia="Times New Roman" w:hAnsi="Segoe UI" w:cs="Segoe UI"/>
+          <w:color w:val="24292E"/>
+          <w:sz w:val="24"/>
+          <w:szCs w:val="24"/>
+        </w:rPr>
+      </w:pPr>
+      <w:r>
+        <w:rPr>
+          <w:rFonts w:ascii="Segoe UI" w:eastAsia="Times New Roman" w:hAnsi="Segoe UI" w:cs="Segoe UI"/>
+          <w:color w:val="24292E"/>
+          <w:sz w:val="24"/>
+          <w:szCs w:val="24"/>
+        </w:rPr>
+        <w:lastRenderedPageBreak/>
+        <w:t xml:space="preserve">The script generates a plot for each </w:t>
+      </w:r>
+      <w:r>
+        <w:rPr>
+          <w:rFonts w:ascii="Segoe UI" w:eastAsia="Times New Roman" w:hAnsi="Segoe UI" w:cs="Segoe UI"/>
+          <w:color w:val="24292E"/>
+          <w:sz w:val="24"/>
+          <w:szCs w:val="24"/>
+        </w:rPr>
+        <w:t xml:space="preserve">report chosen and writes a table in the command window. Such data is stored in the </w:t>
+      </w:r>
+      <w:r>
+        <w:rPr>
+          <w:rFonts w:ascii="Consolas" w:eastAsia="Times New Roman" w:hAnsi="Consolas" w:cs="Courier New"/>
+          <w:color w:val="24292E"/>
+          <w:sz w:val="24"/>
+          <w:szCs w:val="24"/>
+        </w:rPr>
+        <w:t>var</w:t>
+      </w:r>
+      <w:r>
+        <w:rPr>
+          <w:rFonts w:ascii="Segoe UI" w:eastAsia="Times New Roman" w:hAnsi="Segoe UI" w:cs="Segoe UI"/>
+          <w:color w:val="24292E"/>
+          <w:sz w:val="24"/>
+          <w:szCs w:val="24"/>
+        </w:rPr>
+        <w:t xml:space="preserve"> variable. It is important to have each variable written as a char array without spaces, symbols, or special character, otherwise the MATLAB table throws an error.</w:t>
       </w:r>
     </w:p>
     <w:p>
@@ -1006,9 +951,8 @@
           <w:sz w:val="24"/>
           <w:szCs w:val="24"/>
         </w:rPr>
-        <w:lastRenderedPageBreak/>
         <w:drawing>
-          <wp:inline distT="0" distB="0" distL="0" distR="0">
+          <wp:inline distT="0" distB="0" distL="0" distR="0" wp14:anchorId="6AE32C13" wp14:editId="281EC812">
             <wp:extent cx="6120130" cy="4282440"/>
             <wp:effectExtent l="0" t="0" r="0" b="3810"/>
             <wp:docPr id="7" name="Immagine 7" descr="Immagine che contiene computer, interni, mappa, testo&#10;&#10;Descrizione generata automaticamente"/>
@@ -1023,7 +967,7 @@
                     <pic:cNvPicPr/>
                   </pic:nvPicPr>
                   <pic:blipFill>
-                    <a:blip r:embed="rId10">
+                    <a:blip r:embed="rId12">
                       <a:extLst>
                         <a:ext uri="{28A0092B-C50C-407E-A947-70E740481C1C}">
                           <a14:useLocalDpi xmlns:a14="http://schemas.microsoft.com/office/drawing/2010/main" val="0"/>
@@ -1050,49 +994,10 @@
         </w:drawing>
       </w:r>
     </w:p>
-    <w:p>
-      <w:pPr>
-        <w:shd w:val="clear" w:color="auto" w:fill="FFFFFF"/>
-        <w:spacing w:after="100" w:afterAutospacing="1" w:line="240" w:lineRule="auto"/>
-        <w:jc w:val="center"/>
-        <w:rPr>
-          <w:rFonts w:ascii="Segoe UI" w:eastAsia="Times New Roman" w:hAnsi="Segoe UI" w:cs="Segoe UI"/>
-          <w:i/>
-          <w:iCs/>
-          <w:color w:val="24292E"/>
-          <w:sz w:val="24"/>
-          <w:szCs w:val="24"/>
-        </w:rPr>
-      </w:pPr>
-      <w:r>
-        <w:rPr>
-          <w:rFonts w:ascii="Segoe UI" w:eastAsia="Times New Roman" w:hAnsi="Segoe UI" w:cs="Segoe UI"/>
-          <w:i/>
-          <w:iCs/>
-          <w:color w:val="24292E"/>
-          <w:sz w:val="24"/>
-          <w:szCs w:val="24"/>
-        </w:rPr>
-        <w:t>Final output: t</w:t>
-      </w:r>
-      <w:bookmarkStart w:id="0" w:name="_GoBack"/>
-      <w:bookmarkEnd w:id="0"/>
-      <w:r>
-        <w:rPr>
-          <w:rFonts w:ascii="Segoe UI" w:eastAsia="Times New Roman" w:hAnsi="Segoe UI" w:cs="Segoe UI"/>
-          <w:i/>
-          <w:iCs/>
-          <w:color w:val="24292E"/>
-          <w:sz w:val="24"/>
-          <w:szCs w:val="24"/>
-        </w:rPr>
-        <w:t>able in the command window and plots</w:t>
-      </w:r>
-    </w:p>
-    <w:p/>
     <w:sectPr>
+      <w:footerReference w:type="default" r:id="rId13"/>
       <w:pgSz w:w="11906" w:h="16838"/>
-      <w:pgMar w:top="1417" w:right="1134" w:bottom="1134" w:left="1134" w:header="708" w:footer="708" w:gutter="0"/>
+      <w:pgMar w:top="720" w:right="720" w:bottom="720" w:left="720" w:header="708" w:footer="708" w:gutter="0"/>
       <w:cols w:space="708"/>
       <w:docGrid w:linePitch="360"/>
     </w:sectPr>
@@ -1100,8 +1005,111 @@
 </w:document>
 </file>
 
+<file path=word/endnotes.xml><?xml version="1.0" encoding="utf-8"?>
+<w:endnotes xmlns:wpc="http://schemas.microsoft.com/office/word/2010/wordprocessingCanvas" xmlns:cx="http://schemas.microsoft.com/office/drawing/2014/chartex" xmlns:cx1="http://schemas.microsoft.com/office/drawing/2015/9/8/chartex" xmlns:cx2="http://schemas.microsoft.com/office/drawing/2015/10/21/chartex" xmlns:cx3="http://schemas.microsoft.com/office/drawing/2016/5/9/chartex" xmlns:cx4="http://schemas.microsoft.com/office/drawing/2016/5/10/chartex" xmlns:cx5="http://schemas.microsoft.com/office/drawing/2016/5/11/chartex" xmlns:cx6="http://schemas.microsoft.com/office/drawing/2016/5/12/chartex" xmlns:cx7="http://schemas.microsoft.com/office/drawing/2016/5/13/chartex" xmlns:cx8="http://schemas.microsoft.com/office/drawing/2016/5/14/chartex" xmlns:mc="http://schemas.openxmlformats.org/markup-compatibility/2006" xmlns:aink="http://schemas.microsoft.com/office/drawing/2016/ink" xmlns:am3d="http://schemas.microsoft.com/office/drawing/2017/model3d" xmlns:o="urn:schemas-microsoft-com:office:office" xmlns:r="http://schemas.openxmlformats.org/officeDocument/2006/relationships" xmlns:m="http://schemas.openxmlformats.org/officeDocument/2006/math" xmlns:v="urn:schemas-microsoft-com:vml" xmlns:wp14="http://schemas.microsoft.com/office/word/2010/wordprocessingDrawing" xmlns:wp="http://schemas.openxmlformats.org/drawingml/2006/wordprocessingDrawing" xmlns:w10="urn:schemas-microsoft-com:office:word" xmlns:w="http://schemas.openxmlformats.org/wordprocessingml/2006/main" xmlns:w14="http://schemas.microsoft.com/office/word/2010/wordml" xmlns:w15="http://schemas.microsoft.com/office/word/2012/wordml" xmlns:w16cex="http://schemas.microsoft.com/office/word/2018/wordml/cex" xmlns:w16cid="http://schemas.microsoft.com/office/word/2016/wordml/cid" xmlns:w16="http://schemas.microsoft.com/office/word/2018/wordml" xmlns:w16se="http://schemas.microsoft.com/office/word/2015/wordml/symex" xmlns:wpg="http://schemas.microsoft.com/office/word/2010/wordprocessingGroup" xmlns:wpi="http://schemas.microsoft.com/office/word/2010/wordprocessingInk" xmlns:wne="http://schemas.microsoft.com/office/word/2006/wordml" xmlns:wps="http://schemas.microsoft.com/office/word/2010/wordprocessingShape" mc:Ignorable="w14 w15 w16se w16cid w16 w16cex wp14">
+  <w:endnote w:type="separator" w:id="-1">
+    <w:p>
+      <w:pPr>
+        <w:spacing w:after="0" w:line="240" w:lineRule="auto"/>
+      </w:pPr>
+      <w:r>
+        <w:separator/>
+      </w:r>
+    </w:p>
+  </w:endnote>
+  <w:endnote w:type="continuationSeparator" w:id="0">
+    <w:p>
+      <w:pPr>
+        <w:spacing w:after="0" w:line="240" w:lineRule="auto"/>
+      </w:pPr>
+      <w:r>
+        <w:continuationSeparator/>
+      </w:r>
+    </w:p>
+  </w:endnote>
+</w:endnotes>
+</file>
+
+<file path=word/footer1.xml><?xml version="1.0" encoding="utf-8"?>
+<w:ftr xmlns:wpc="http://schemas.microsoft.com/office/word/2010/wordprocessingCanvas" xmlns:cx="http://schemas.microsoft.com/office/drawing/2014/chartex" xmlns:cx1="http://schemas.microsoft.com/office/drawing/2015/9/8/chartex" xmlns:cx2="http://schemas.microsoft.com/office/drawing/2015/10/21/chartex" xmlns:cx3="http://schemas.microsoft.com/office/drawing/2016/5/9/chartex" xmlns:cx4="http://schemas.microsoft.com/office/drawing/2016/5/10/chartex" xmlns:cx5="http://schemas.microsoft.com/office/drawing/2016/5/11/chartex" xmlns:cx6="http://schemas.microsoft.com/office/drawing/2016/5/12/chartex" xmlns:cx7="http://schemas.microsoft.com/office/drawing/2016/5/13/chartex" xmlns:cx8="http://schemas.microsoft.com/office/drawing/2016/5/14/chartex" xmlns:mc="http://schemas.openxmlformats.org/markup-compatibility/2006" xmlns:aink="http://schemas.microsoft.com/office/drawing/2016/ink" xmlns:am3d="http://schemas.microsoft.com/office/drawing/2017/model3d" xmlns:o="urn:schemas-microsoft-com:office:office" xmlns:r="http://schemas.openxmlformats.org/officeDocument/2006/relationships" xmlns:m="http://schemas.openxmlformats.org/officeDocument/2006/math" xmlns:v="urn:schemas-microsoft-com:vml" xmlns:wp14="http://schemas.microsoft.com/office/word/2010/wordprocessingDrawing" xmlns:wp="http://schemas.openxmlformats.org/drawingml/2006/wordprocessingDrawing" xmlns:w10="urn:schemas-microsoft-com:office:word" xmlns:w="http://schemas.openxmlformats.org/wordprocessingml/2006/main" xmlns:w14="http://schemas.microsoft.com/office/word/2010/wordml" xmlns:w15="http://schemas.microsoft.com/office/word/2012/wordml" xmlns:w16cex="http://schemas.microsoft.com/office/word/2018/wordml/cex" xmlns:w16cid="http://schemas.microsoft.com/office/word/2016/wordml/cid" xmlns:w16="http://schemas.microsoft.com/office/word/2018/wordml" xmlns:w16se="http://schemas.microsoft.com/office/word/2015/wordml/symex" xmlns:wpg="http://schemas.microsoft.com/office/word/2010/wordprocessingGroup" xmlns:wpi="http://schemas.microsoft.com/office/word/2010/wordprocessingInk" xmlns:wne="http://schemas.microsoft.com/office/word/2006/wordml" xmlns:wps="http://schemas.microsoft.com/office/word/2010/wordprocessingShape" mc:Ignorable="w14 w15 w16se w16cid w16 w16cex wp14">
+  <w:p>
+    <w:pPr>
+      <w:pStyle w:val="Pidipagina"/>
+      <w:rPr>
+        <w:lang w:val="it-IT"/>
+      </w:rPr>
+    </w:pPr>
+    <w:r>
+      <w:rPr>
+        <w:lang w:val="it-IT"/>
+      </w:rPr>
+      <w:t>Danilo Ciliberti, PhD</w:t>
+    </w:r>
+    <w:r>
+      <w:ptab w:relativeTo="margin" w:alignment="center" w:leader="none"/>
+    </w:r>
+    <w:r>
+      <w:rPr>
+        <w:lang w:val="it-IT"/>
+      </w:rPr>
+      <w:t>danilo.ciliberti@unina.it</w:t>
+    </w:r>
+    <w:r>
+      <w:ptab w:relativeTo="margin" w:alignment="right" w:leader="none"/>
+    </w:r>
+    <w:r>
+      <w:fldChar w:fldCharType="begin"/>
+    </w:r>
+    <w:r>
+      <w:rPr>
+        <w:lang w:val="it-IT"/>
+      </w:rPr>
+      <w:instrText xml:space="preserve"> PAGE   \* MERGEFORMAT </w:instrText>
+    </w:r>
+    <w:r>
+      <w:fldChar w:fldCharType="separate"/>
+    </w:r>
+    <w:r>
+      <w:rPr>
+        <w:noProof/>
+        <w:lang w:val="it-IT"/>
+      </w:rPr>
+      <w:t>2</w:t>
+    </w:r>
+    <w:r>
+      <w:fldChar w:fldCharType="end"/>
+    </w:r>
+  </w:p>
+</w:ftr>
+</file>
+
+<file path=word/footnotes.xml><?xml version="1.0" encoding="utf-8"?>
+<w:footnotes xmlns:wpc="http://schemas.microsoft.com/office/word/2010/wordprocessingCanvas" xmlns:cx="http://schemas.microsoft.com/office/drawing/2014/chartex" xmlns:cx1="http://schemas.microsoft.com/office/drawing/2015/9/8/chartex" xmlns:cx2="http://schemas.microsoft.com/office/drawing/2015/10/21/chartex" xmlns:cx3="http://schemas.microsoft.com/office/drawing/2016/5/9/chartex" xmlns:cx4="http://schemas.microsoft.com/office/drawing/2016/5/10/chartex" xmlns:cx5="http://schemas.microsoft.com/office/drawing/2016/5/11/chartex" xmlns:cx6="http://schemas.microsoft.com/office/drawing/2016/5/12/chartex" xmlns:cx7="http://schemas.microsoft.com/office/drawing/2016/5/13/chartex" xmlns:cx8="http://schemas.microsoft.com/office/drawing/2016/5/14/chartex" xmlns:mc="http://schemas.openxmlformats.org/markup-compatibility/2006" xmlns:aink="http://schemas.microsoft.com/office/drawing/2016/ink" xmlns:am3d="http://schemas.microsoft.com/office/drawing/2017/model3d" xmlns:o="urn:schemas-microsoft-com:office:office" xmlns:r="http://schemas.openxmlformats.org/officeDocument/2006/relationships" xmlns:m="http://schemas.openxmlformats.org/officeDocument/2006/math" xmlns:v="urn:schemas-microsoft-com:vml" xmlns:wp14="http://schemas.microsoft.com/office/word/2010/wordprocessingDrawing" xmlns:wp="http://schemas.openxmlformats.org/drawingml/2006/wordprocessingDrawing" xmlns:w10="urn:schemas-microsoft-com:office:word" xmlns:w="http://schemas.openxmlformats.org/wordprocessingml/2006/main" xmlns:w14="http://schemas.microsoft.com/office/word/2010/wordml" xmlns:w15="http://schemas.microsoft.com/office/word/2012/wordml" xmlns:w16cex="http://schemas.microsoft.com/office/word/2018/wordml/cex" xmlns:w16cid="http://schemas.microsoft.com/office/word/2016/wordml/cid" xmlns:w16="http://schemas.microsoft.com/office/word/2018/wordml" xmlns:w16se="http://schemas.microsoft.com/office/word/2015/wordml/symex" xmlns:wpg="http://schemas.microsoft.com/office/word/2010/wordprocessingGroup" xmlns:wpi="http://schemas.microsoft.com/office/word/2010/wordprocessingInk" xmlns:wne="http://schemas.microsoft.com/office/word/2006/wordml" xmlns:wps="http://schemas.microsoft.com/office/word/2010/wordprocessingShape" mc:Ignorable="w14 w15 w16se w16cid w16 w16cex wp14">
+  <w:footnote w:type="separator" w:id="-1">
+    <w:p>
+      <w:pPr>
+        <w:spacing w:after="0" w:line="240" w:lineRule="auto"/>
+      </w:pPr>
+      <w:r>
+        <w:separator/>
+      </w:r>
+    </w:p>
+  </w:footnote>
+  <w:footnote w:type="continuationSeparator" w:id="0">
+    <w:p>
+      <w:pPr>
+        <w:spacing w:after="0" w:line="240" w:lineRule="auto"/>
+      </w:pPr>
+      <w:r>
+        <w:continuationSeparator/>
+      </w:r>
+    </w:p>
+  </w:footnote>
+</w:footnotes>
+</file>
+
 <file path=word/styles.xml><?xml version="1.0" encoding="utf-8"?>
-<w:styles xmlns:mc="http://schemas.openxmlformats.org/markup-compatibility/2006" xmlns:r="http://schemas.openxmlformats.org/officeDocument/2006/relationships" xmlns:w="http://schemas.openxmlformats.org/wordprocessingml/2006/main" xmlns:w14="http://schemas.microsoft.com/office/word/2010/wordml" xmlns:w15="http://schemas.microsoft.com/office/word/2012/wordml" xmlns:w16cid="http://schemas.microsoft.com/office/word/2016/wordml/cid" xmlns:w16se="http://schemas.microsoft.com/office/word/2015/wordml/symex" mc:Ignorable="w14 w15 w16se w16cid">
+<w:styles xmlns:mc="http://schemas.openxmlformats.org/markup-compatibility/2006" xmlns:r="http://schemas.openxmlformats.org/officeDocument/2006/relationships" xmlns:w="http://schemas.openxmlformats.org/wordprocessingml/2006/main" xmlns:w14="http://schemas.microsoft.com/office/word/2010/wordml" xmlns:w15="http://schemas.microsoft.com/office/word/2012/wordml" xmlns:w16cex="http://schemas.microsoft.com/office/word/2018/wordml/cex" xmlns:w16cid="http://schemas.microsoft.com/office/word/2016/wordml/cid" xmlns:w16="http://schemas.microsoft.com/office/word/2018/wordml" xmlns:w16se="http://schemas.microsoft.com/office/word/2015/wordml/symex" mc:Ignorable="w14 w15 w16se w16cid w16 w16cex">
   <w:docDefaults>
     <w:rPrDefault>
       <w:rPr>
@@ -1634,6 +1642,50 @@
       <w:szCs w:val="20"/>
     </w:rPr>
   </w:style>
+  <w:style w:type="paragraph" w:styleId="Intestazione">
+    <w:name w:val="header"/>
+    <w:basedOn w:val="Normale"/>
+    <w:link w:val="IntestazioneCarattere"/>
+    <w:uiPriority w:val="99"/>
+    <w:unhideWhenUsed/>
+    <w:rsid w:val="00773281"/>
+    <w:pPr>
+      <w:tabs>
+        <w:tab w:val="center" w:pos="4986"/>
+        <w:tab w:val="right" w:pos="9972"/>
+      </w:tabs>
+      <w:spacing w:after="0" w:line="240" w:lineRule="auto"/>
+    </w:pPr>
+  </w:style>
+  <w:style w:type="character" w:customStyle="1" w:styleId="IntestazioneCarattere">
+    <w:name w:val="Intestazione Carattere"/>
+    <w:basedOn w:val="Carpredefinitoparagrafo"/>
+    <w:link w:val="Intestazione"/>
+    <w:uiPriority w:val="99"/>
+    <w:rsid w:val="00773281"/>
+  </w:style>
+  <w:style w:type="paragraph" w:styleId="Pidipagina">
+    <w:name w:val="footer"/>
+    <w:basedOn w:val="Normale"/>
+    <w:link w:val="PidipaginaCarattere"/>
+    <w:uiPriority w:val="99"/>
+    <w:unhideWhenUsed/>
+    <w:rsid w:val="00773281"/>
+    <w:pPr>
+      <w:tabs>
+        <w:tab w:val="center" w:pos="4986"/>
+        <w:tab w:val="right" w:pos="9972"/>
+      </w:tabs>
+      <w:spacing w:after="0" w:line="240" w:lineRule="auto"/>
+    </w:pPr>
+  </w:style>
+  <w:style w:type="character" w:customStyle="1" w:styleId="PidipaginaCarattere">
+    <w:name w:val="Piè di pagina Carattere"/>
+    <w:basedOn w:val="Carpredefinitoparagrafo"/>
+    <w:link w:val="Pidipagina"/>
+    <w:uiPriority w:val="99"/>
+    <w:rsid w:val="00773281"/>
+  </w:style>
 </w:styles>
 </file>
 

</xml_diff>

<commit_message>
Updated readme and docs
</commit_message>
<xml_diff>
--- a/docs/MATLAB post processing.docx
+++ b/docs/MATLAB post processing.docx
@@ -103,6 +103,33 @@
         </w:rPr>
         <w:t>Calls STAR-CCM+ in batch with a macro to get and plot the desired reports versus an independent variable. Useful to list and plot data from a design sweep like an airfoil investigated at several angles of attack, where each sim file is an angle of attack. Works with Microsoft Windows.</w:t>
       </w:r>
+      <w:r>
+        <w:rPr>
+          <w:rFonts w:ascii="Segoe UI" w:eastAsia="Times New Roman" w:hAnsi="Segoe UI" w:cs="Segoe UI"/>
+          <w:color w:val="24292E"/>
+          <w:sz w:val="24"/>
+          <w:szCs w:val="24"/>
+        </w:rPr>
+        <w:t xml:space="preserve"> The STAR-CCM+ executable </w:t>
+      </w:r>
+      <w:r>
+        <w:rPr>
+          <w:rFonts w:ascii="Consolas" w:eastAsia="Times New Roman" w:hAnsi="Consolas" w:cs="Courier New"/>
+          <w:color w:val="24292E"/>
+          <w:sz w:val="24"/>
+          <w:szCs w:val="24"/>
+        </w:rPr>
+        <w:t xml:space="preserve">starccm+.exe </w:t>
+      </w:r>
+      <w:r>
+        <w:rPr>
+          <w:rFonts w:ascii="Segoe UI" w:eastAsia="Times New Roman" w:hAnsi="Segoe UI" w:cs="Segoe UI"/>
+          <w:color w:val="24292E"/>
+          <w:sz w:val="24"/>
+          <w:szCs w:val="24"/>
+        </w:rPr>
+        <w:t>must be in the Windows path.</w:t>
+      </w:r>
     </w:p>
     <w:p>
       <w:pPr>
@@ -163,8 +190,19 @@
           <w:sz w:val="24"/>
           <w:szCs w:val="24"/>
         </w:rPr>
-        <w:t>mysimfile_alpha0.0.sim --&gt; prefix = mysimfile_alpha</w:t>
-      </w:r>
+        <w:t xml:space="preserve">mysimfile_alpha0.0.sim --&gt; prefix = </w:t>
+      </w:r>
+      <w:proofErr w:type="spellStart"/>
+      <w:r>
+        <w:rPr>
+          <w:rFonts w:ascii="Consolas" w:eastAsia="Times New Roman" w:hAnsi="Consolas" w:cs="Courier New"/>
+          <w:color w:val="24292E"/>
+          <w:sz w:val="24"/>
+          <w:szCs w:val="24"/>
+        </w:rPr>
+        <w:t>mysimfile_alpha</w:t>
+      </w:r>
+      <w:proofErr w:type="spellEnd"/>
     </w:p>
     <w:p>
       <w:pPr>
@@ -205,8 +243,19 @@
           <w:sz w:val="24"/>
           <w:szCs w:val="24"/>
         </w:rPr>
-        <w:t>mysimfile_alpha0.sim --&gt; prefix = mysimfile_alpha</w:t>
-      </w:r>
+        <w:t xml:space="preserve">mysimfile_alpha0.sim --&gt; prefix = </w:t>
+      </w:r>
+      <w:proofErr w:type="spellStart"/>
+      <w:r>
+        <w:rPr>
+          <w:rFonts w:ascii="Consolas" w:eastAsia="Times New Roman" w:hAnsi="Consolas" w:cs="Courier New"/>
+          <w:color w:val="24292E"/>
+          <w:sz w:val="24"/>
+          <w:szCs w:val="24"/>
+        </w:rPr>
+        <w:t>mysimfile_alpha</w:t>
+      </w:r>
+      <w:proofErr w:type="spellEnd"/>
     </w:p>
     <w:p>
       <w:pPr>
@@ -249,6 +298,7 @@
         </w:rPr>
         <w:t xml:space="preserve">Launch the </w:t>
       </w:r>
+      <w:proofErr w:type="spellStart"/>
       <w:r>
         <w:rPr>
           <w:rFonts w:ascii="Consolas" w:eastAsia="Times New Roman" w:hAnsi="Consolas" w:cs="Courier New"/>
@@ -258,6 +308,7 @@
         </w:rPr>
         <w:t>post.m</w:t>
       </w:r>
+      <w:proofErr w:type="spellEnd"/>
       <w:r>
         <w:rPr>
           <w:rFonts w:ascii="Segoe UI" w:eastAsia="Times New Roman" w:hAnsi="Segoe UI" w:cs="Segoe UI"/>

</xml_diff>

<commit_message>
PoD license now read from external file
</commit_message>
<xml_diff>
--- a/docs/MATLAB post processing.docx
+++ b/docs/MATLAB post processing.docx
@@ -130,6 +130,100 @@
         </w:rPr>
         <w:t>must be in the Windows path.</w:t>
       </w:r>
+      <w:r>
+        <w:rPr>
+          <w:rFonts w:ascii="Segoe UI" w:eastAsia="Times New Roman" w:hAnsi="Segoe UI" w:cs="Segoe UI"/>
+          <w:color w:val="24292E"/>
+          <w:sz w:val="24"/>
+          <w:szCs w:val="24"/>
+        </w:rPr>
+        <w:t xml:space="preserve"> </w:t>
+      </w:r>
+      <w:r>
+        <w:rPr>
+          <w:rFonts w:ascii="Segoe UI" w:eastAsia="Times New Roman" w:hAnsi="Segoe UI" w:cs="Segoe UI"/>
+          <w:color w:val="24292E"/>
+          <w:sz w:val="24"/>
+          <w:szCs w:val="24"/>
+        </w:rPr>
+        <w:t>The MATLAB script is configured to work with Power-on-Demand (</w:t>
+      </w:r>
+      <w:proofErr w:type="spellStart"/>
+      <w:r>
+        <w:rPr>
+          <w:rFonts w:ascii="Segoe UI" w:eastAsia="Times New Roman" w:hAnsi="Segoe UI" w:cs="Segoe UI"/>
+          <w:color w:val="24292E"/>
+          <w:sz w:val="24"/>
+          <w:szCs w:val="24"/>
+        </w:rPr>
+        <w:t>PoD</w:t>
+      </w:r>
+      <w:proofErr w:type="spellEnd"/>
+      <w:r>
+        <w:rPr>
+          <w:rFonts w:ascii="Segoe UI" w:eastAsia="Times New Roman" w:hAnsi="Segoe UI" w:cs="Segoe UI"/>
+          <w:color w:val="24292E"/>
+          <w:sz w:val="24"/>
+          <w:szCs w:val="24"/>
+        </w:rPr>
+        <w:t>) license. The</w:t>
+      </w:r>
+      <w:r>
+        <w:rPr>
+          <w:rFonts w:ascii="Segoe UI" w:eastAsia="Times New Roman" w:hAnsi="Segoe UI" w:cs="Segoe UI"/>
+          <w:color w:val="24292E"/>
+          <w:sz w:val="24"/>
+          <w:szCs w:val="24"/>
+        </w:rPr>
+        <w:t xml:space="preserve"> </w:t>
+      </w:r>
+      <w:r>
+        <w:rPr>
+          <w:rFonts w:ascii="Segoe UI" w:eastAsia="Times New Roman" w:hAnsi="Segoe UI" w:cs="Segoe UI"/>
+          <w:color w:val="24292E"/>
+          <w:sz w:val="24"/>
+          <w:szCs w:val="24"/>
+        </w:rPr>
+        <w:t xml:space="preserve">appropriate </w:t>
+      </w:r>
+      <w:proofErr w:type="spellStart"/>
+      <w:r>
+        <w:rPr>
+          <w:rFonts w:ascii="Segoe UI" w:eastAsia="Times New Roman" w:hAnsi="Segoe UI" w:cs="Segoe UI"/>
+          <w:color w:val="24292E"/>
+          <w:sz w:val="24"/>
+          <w:szCs w:val="24"/>
+        </w:rPr>
+        <w:t>PoD</w:t>
+      </w:r>
+      <w:proofErr w:type="spellEnd"/>
+      <w:r>
+        <w:rPr>
+          <w:rFonts w:ascii="Segoe UI" w:eastAsia="Times New Roman" w:hAnsi="Segoe UI" w:cs="Segoe UI"/>
+          <w:color w:val="24292E"/>
+          <w:sz w:val="24"/>
+          <w:szCs w:val="24"/>
+        </w:rPr>
+        <w:t xml:space="preserve"> string must be written by the user in the </w:t>
+      </w:r>
+      <w:r>
+        <w:rPr>
+          <w:rFonts w:ascii="Consolas" w:eastAsia="Times New Roman" w:hAnsi="Consolas" w:cs="Courier New"/>
+          <w:color w:val="24292E"/>
+          <w:sz w:val="24"/>
+          <w:szCs w:val="24"/>
+        </w:rPr>
+        <w:t>pod.txt</w:t>
+      </w:r>
+      <w:r>
+        <w:rPr>
+          <w:rFonts w:ascii="Segoe UI" w:eastAsia="Times New Roman" w:hAnsi="Segoe UI" w:cs="Segoe UI"/>
+          <w:color w:val="24292E"/>
+          <w:sz w:val="24"/>
+          <w:szCs w:val="24"/>
+        </w:rPr>
+        <w:t xml:space="preserve"> file.</w:t>
+      </w:r>
     </w:p>
     <w:p>
       <w:pPr>
@@ -348,6 +442,7 @@
           <w:sz w:val="24"/>
           <w:szCs w:val="24"/>
         </w:rPr>
+        <w:lastRenderedPageBreak/>
         <w:drawing>
           <wp:inline distT="0" distB="0" distL="0" distR="0" wp14:anchorId="775D37ED" wp14:editId="4E3769DF">
             <wp:extent cx="6120130" cy="3842385"/>
@@ -409,7 +504,6 @@
           <w:sz w:val="24"/>
           <w:szCs w:val="24"/>
         </w:rPr>
-        <w:lastRenderedPageBreak/>
         <w:t>Select only a sim file to make MATLAB guess the root string (prefix)</w:t>
       </w:r>
     </w:p>
@@ -521,6 +615,7 @@
           <w:sz w:val="24"/>
           <w:szCs w:val="24"/>
         </w:rPr>
+        <w:lastRenderedPageBreak/>
         <w:drawing>
           <wp:inline distT="0" distB="0" distL="0" distR="0" wp14:anchorId="0032B002" wp14:editId="3396EC3C">
             <wp:extent cx="3055885" cy="1257409"/>

</xml_diff>